<commit_message>
Dodalem przepisane historie i poprawione wymagania
</commit_message>
<xml_diff>
--- a/Supporting Requirements.docx
+++ b/Supporting Requirements.docx
@@ -26,15 +26,7 @@
         <w:pStyle w:val="Tekstpodstawowy3"/>
       </w:pPr>
       <w:r>
-        <w:t xml:space="preserve">Usage note: There is procedural guidance within this template that appears in a style named </w:t>
-      </w:r>
-      <w:proofErr w:type="spellStart"/>
-      <w:r>
-        <w:t>InfoBlue</w:t>
-      </w:r>
-      <w:proofErr w:type="spellEnd"/>
-      <w:r>
-        <w:t>. This style has a hidden font attribute allowing you to toggle whether it is visible or hidden in this template. Use the Word menu Tools</w:t>
+        <w:t>Usage note: There is procedural guidance within this template that appears in a style named InfoBlue. This style has a hidden font attribute allowing you to toggle whether it is visible or hidden in this template. Use the Word menu Tools</w:t>
       </w:r>
       <w:r>
         <w:sym w:font="Wingdings" w:char="F0E0"/>
@@ -95,90 +87,141 @@
         <w:rPr>
           <w:lang w:val="pl-PL"/>
         </w:rPr>
+        <w:t xml:space="preserve"> wymagań</w:t>
+      </w:r>
+      <w:r>
+        <w:rPr>
+          <w:lang w:val="pl-PL"/>
+        </w:rPr>
+        <w:t xml:space="preserve"> całego systemu w sposób wystarczająco szczegółowy, aby potwierdzić </w:t>
+      </w:r>
+      <w:r>
+        <w:rPr>
+          <w:lang w:val="pl-PL"/>
+        </w:rPr>
+        <w:t xml:space="preserve">ich </w:t>
+      </w:r>
+      <w:r>
+        <w:rPr>
+          <w:lang w:val="pl-PL"/>
+        </w:rPr>
+        <w:t>zrozumienie</w:t>
+      </w:r>
+      <w:r>
+        <w:rPr>
+          <w:lang w:val="pl-PL"/>
+        </w:rPr>
+        <w:t>,</w:t>
+      </w:r>
+      <w:r>
+        <w:rPr>
+          <w:lang w:val="pl-PL"/>
+        </w:rPr>
+        <w:t xml:space="preserve"> zapewnić zbieżność z oczek</w:t>
+      </w:r>
+      <w:r>
+        <w:rPr>
+          <w:lang w:val="pl-PL"/>
+        </w:rPr>
+        <w:t>iwaniami zainteresowanych stron</w:t>
+      </w:r>
+      <w:r>
+        <w:rPr>
+          <w:lang w:val="pl-PL"/>
+        </w:rPr>
+        <w:t xml:space="preserve"> oraz w celu umożliwienia</w:t>
+      </w:r>
+      <w:r>
+        <w:rPr>
+          <w:lang w:val="pl-PL"/>
+        </w:rPr>
+        <w:t xml:space="preserve"> rozpoczęcia</w:t>
+      </w:r>
+      <w:r>
+        <w:rPr>
+          <w:lang w:val="pl-PL"/>
+        </w:rPr>
+        <w:t xml:space="preserve"> rozwoju oprogramowania.</w:t>
+      </w:r>
+    </w:p>
+    <w:p>
+      <w:pPr>
+        <w:pStyle w:val="Nagwek1"/>
+      </w:pPr>
+      <w:r>
+        <w:t>System</w:t>
+      </w:r>
+      <w:r>
+        <w:t>-W</w:t>
+      </w:r>
+      <w:r>
+        <w:t>ide</w:t>
+      </w:r>
+      <w:r>
         <w:t xml:space="preserve"> </w:t>
       </w:r>
       <w:r>
-        <w:rPr>
-          <w:lang w:val="pl-PL"/>
-        </w:rPr>
-        <w:t>wymagań</w:t>
-      </w:r>
-      <w:r>
-        <w:rPr>
-          <w:lang w:val="pl-PL"/>
-        </w:rPr>
-        <w:t xml:space="preserve"> całego systemu w sposób wystarczająco szczegółowy, aby potwierdzić </w:t>
-      </w:r>
-      <w:r>
-        <w:rPr>
-          <w:lang w:val="pl-PL"/>
-        </w:rPr>
-        <w:t xml:space="preserve">ich </w:t>
-      </w:r>
-      <w:r>
-        <w:rPr>
-          <w:lang w:val="pl-PL"/>
-        </w:rPr>
-        <w:t>zrozumienie</w:t>
-      </w:r>
-      <w:r>
-        <w:rPr>
-          <w:lang w:val="pl-PL"/>
-        </w:rPr>
-        <w:t>,</w:t>
-      </w:r>
-      <w:r>
-        <w:rPr>
-          <w:lang w:val="pl-PL"/>
-        </w:rPr>
-        <w:t xml:space="preserve"> zapewnić zbieżność z oczek</w:t>
-      </w:r>
-      <w:r>
-        <w:rPr>
-          <w:lang w:val="pl-PL"/>
-        </w:rPr>
-        <w:t>iwaniami zainteresowanych stron</w:t>
-      </w:r>
-      <w:r>
-        <w:rPr>
-          <w:lang w:val="pl-PL"/>
-        </w:rPr>
-        <w:t xml:space="preserve"> oraz w celu umożliwienia</w:t>
-      </w:r>
-      <w:r>
-        <w:rPr>
-          <w:lang w:val="pl-PL"/>
-        </w:rPr>
-        <w:t xml:space="preserve"> rozpoczęcia</w:t>
-      </w:r>
-      <w:r>
-        <w:rPr>
-          <w:lang w:val="pl-PL"/>
-        </w:rPr>
-        <w:t xml:space="preserve"> rozwoju oprogramowania.</w:t>
-      </w:r>
-    </w:p>
-    <w:p>
-      <w:pPr>
-        <w:pStyle w:val="Nagwek1"/>
-      </w:pPr>
-      <w:r>
-        <w:t>System</w:t>
-      </w:r>
-      <w:r>
-        <w:t>-W</w:t>
-      </w:r>
-      <w:r>
-        <w:t>ide</w:t>
-      </w:r>
-      <w:r>
+        <w:t>Functional</w:t>
+      </w:r>
+      <w:r>
+        <w:t xml:space="preserve"> Requirements</w:t>
+      </w:r>
+    </w:p>
+    <w:p>
+      <w:pPr>
+        <w:rPr>
+          <w:lang w:val="pl-PL"/>
+        </w:rPr>
+      </w:pPr>
+      <w:r>
+        <w:rPr>
+          <w:b/>
+          <w:lang w:val="pl-PL"/>
+        </w:rPr>
+        <w:t>Audyt:</w:t>
+      </w:r>
+      <w:r>
+        <w:rPr>
+          <w:b/>
+          <w:lang w:val="pl-PL"/>
+        </w:rPr>
         <w:t xml:space="preserve"> </w:t>
       </w:r>
       <w:r>
-        <w:t>Functional</w:t>
-      </w:r>
-      <w:r>
-        <w:t xml:space="preserve"> Requirements</w:t>
+        <w:rPr>
+          <w:lang w:val="pl-PL"/>
+        </w:rPr>
+        <w:t xml:space="preserve">Produkt </w:t>
+      </w:r>
+      <w:r>
+        <w:rPr>
+          <w:lang w:val="pl-PL"/>
+        </w:rPr>
+        <w:t xml:space="preserve">zapewni dostęp do informacji o </w:t>
+      </w:r>
+      <w:r>
+        <w:rPr>
+          <w:lang w:val="pl-PL"/>
+        </w:rPr>
+        <w:t>akcjach</w:t>
+      </w:r>
+      <w:r>
+        <w:rPr>
+          <w:lang w:val="pl-PL"/>
+        </w:rPr>
+        <w:t xml:space="preserve"> podejmowanych przez użytkowników</w:t>
+      </w:r>
+      <w:r>
+        <w:rPr>
+          <w:lang w:val="pl-PL"/>
+        </w:rPr>
+        <w:t xml:space="preserve"> oraz</w:t>
+      </w:r>
+      <w:r>
+        <w:rPr>
+          <w:lang w:val="pl-PL"/>
+        </w:rPr>
+        <w:t xml:space="preserve"> terminie tych działań. </w:t>
       </w:r>
     </w:p>
     <w:p>
@@ -192,50 +235,52 @@
           <w:b/>
           <w:lang w:val="pl-PL"/>
         </w:rPr>
-        <w:t>Audyt:</w:t>
-      </w:r>
+        <w:t>Autentykacja:</w:t>
+      </w:r>
+      <w:r>
+        <w:rPr>
+          <w:lang w:val="pl-PL"/>
+        </w:rPr>
+        <w:t xml:space="preserve"> </w:t>
+      </w:r>
+      <w:r>
+        <w:rPr>
+          <w:lang w:val="pl-PL"/>
+        </w:rPr>
+        <w:t>Produkt zapewni własny mechanizm autentykacji i autoryzacji użytkowników.</w:t>
+      </w:r>
+    </w:p>
+    <w:p>
+      <w:pPr>
+        <w:rPr>
+          <w:lang w:val="pl-PL"/>
+        </w:rPr>
+      </w:pPr>
       <w:r>
         <w:rPr>
           <w:b/>
           <w:lang w:val="pl-PL"/>
         </w:rPr>
+        <w:t>Raportowanie:</w:t>
+      </w:r>
+      <w:r>
+        <w:rPr>
+          <w:b/>
+          <w:lang w:val="pl-PL"/>
+        </w:rPr>
         <w:t xml:space="preserve"> </w:t>
       </w:r>
       <w:r>
         <w:rPr>
           <w:lang w:val="pl-PL"/>
         </w:rPr>
-        <w:t xml:space="preserve">Produkt </w:t>
-      </w:r>
-      <w:r>
-        <w:rPr>
-          <w:lang w:val="pl-PL"/>
-        </w:rPr>
-        <w:t xml:space="preserve">zapewni dostęp do informacji o </w:t>
-      </w:r>
-      <w:r>
-        <w:rPr>
-          <w:lang w:val="pl-PL"/>
-        </w:rPr>
-        <w:t>akcjach</w:t>
-      </w:r>
-      <w:r>
-        <w:rPr>
-          <w:lang w:val="pl-PL"/>
-        </w:rPr>
-        <w:t xml:space="preserve"> podejmowanych przez użytkowników</w:t>
-      </w:r>
-      <w:r>
-        <w:rPr>
-          <w:lang w:val="pl-PL"/>
-        </w:rPr>
-        <w:t xml:space="preserve"> oraz</w:t>
-      </w:r>
-      <w:r>
-        <w:rPr>
-          <w:lang w:val="pl-PL"/>
-        </w:rPr>
-        <w:t xml:space="preserve"> terminie tych działań. </w:t>
+        <w:t xml:space="preserve">System </w:t>
+      </w:r>
+      <w:r>
+        <w:rPr>
+          <w:lang w:val="pl-PL"/>
+        </w:rPr>
+        <w:t>będzie dostarczał raporty w formacie PDF.</w:t>
       </w:r>
     </w:p>
     <w:p>
@@ -249,112 +294,53 @@
           <w:b/>
           <w:lang w:val="pl-PL"/>
         </w:rPr>
-        <w:t>Autentykacja:</w:t>
-      </w:r>
-      <w:r>
-        <w:rPr>
-          <w:lang w:val="pl-PL"/>
-        </w:rPr>
-        <w:t xml:space="preserve"> </w:t>
-      </w:r>
-      <w:r>
-        <w:rPr>
-          <w:lang w:val="pl-PL"/>
-        </w:rPr>
-        <w:t>Produkt zapewni własny mechanizm autentykacji i autoryzacji użytkowników.</w:t>
-      </w:r>
-    </w:p>
-    <w:p>
-      <w:pPr>
-        <w:rPr>
-          <w:lang w:val="pl-PL"/>
-        </w:rPr>
-      </w:pPr>
-      <w:r>
+        <w:t>Bezpieczeństwo:</w:t>
+      </w:r>
+      <w:r>
+        <w:rPr>
+          <w:lang w:val="pl-PL"/>
+        </w:rPr>
+        <w:t xml:space="preserve"> Produkt będzie kontrolował każdy do</w:t>
+      </w:r>
+      <w:r>
+        <w:rPr>
+          <w:lang w:val="pl-PL"/>
+        </w:rPr>
+        <w:t>s</w:t>
+      </w:r>
+      <w:r>
+        <w:rPr>
+          <w:lang w:val="pl-PL"/>
+        </w:rPr>
+        <w:t>tęp do informacji.</w:t>
+      </w:r>
+    </w:p>
+    <w:p>
+      <w:pPr>
         <w:rPr>
           <w:b/>
           <w:lang w:val="pl-PL"/>
         </w:rPr>
-        <w:t>Raportowanie:</w:t>
-      </w:r>
+      </w:pPr>
       <w:r>
         <w:rPr>
           <w:b/>
           <w:lang w:val="pl-PL"/>
         </w:rPr>
-        <w:t xml:space="preserve"> </w:t>
-      </w:r>
-      <w:r>
-        <w:rPr>
-          <w:lang w:val="pl-PL"/>
-        </w:rPr>
-        <w:t xml:space="preserve">System </w:t>
-      </w:r>
-      <w:r>
-        <w:rPr>
-          <w:lang w:val="pl-PL"/>
-        </w:rPr>
-        <w:t>będzie dostarczał raporty w formacie PDF.</w:t>
-      </w:r>
-    </w:p>
-    <w:p>
-      <w:pPr>
-        <w:rPr>
-          <w:lang w:val="pl-PL"/>
-        </w:rPr>
-      </w:pPr>
+        <w:t>P</w:t>
+      </w:r>
       <w:r>
         <w:rPr>
           <w:b/>
           <w:lang w:val="pl-PL"/>
         </w:rPr>
-        <w:t>Bezpieczeństwo:</w:t>
-      </w:r>
-      <w:r>
-        <w:rPr>
-          <w:lang w:val="pl-PL"/>
-        </w:rPr>
-        <w:t xml:space="preserve"> Produkt będzie kontrolował każdy do</w:t>
-      </w:r>
-      <w:r>
-        <w:rPr>
-          <w:lang w:val="pl-PL"/>
-        </w:rPr>
-        <w:t>s</w:t>
-      </w:r>
-      <w:r>
-        <w:rPr>
-          <w:lang w:val="pl-PL"/>
-        </w:rPr>
-        <w:t>tęp do informacji.</w:t>
-      </w:r>
-    </w:p>
-    <w:p>
-      <w:pPr>
+        <w:t>lanowanie</w:t>
+      </w:r>
+      <w:r>
         <w:rPr>
           <w:b/>
           <w:lang w:val="pl-PL"/>
         </w:rPr>
-      </w:pPr>
-      <w:r>
-        <w:rPr>
-          <w:b/>
-          <w:lang w:val="pl-PL"/>
-        </w:rPr>
-        <w:t>P</w:t>
-      </w:r>
-      <w:r>
-        <w:rPr>
-          <w:b/>
-          <w:lang w:val="pl-PL"/>
-        </w:rPr>
-        <w:t>lanowanie</w:t>
-      </w:r>
-      <w:r>
-        <w:rPr>
-          <w:b/>
-          <w:lang w:val="pl-PL"/>
-        </w:rPr>
         <w:t xml:space="preserve">: </w:t>
       </w:r>
       <w:r>
@@ -369,6 +355,9 @@
         <w:pStyle w:val="InfoBlue"/>
       </w:pPr>
       <w:r>
+        <w:rPr>
+          <w:lang w:val="pl-PL"/>
+        </w:rPr>
         <w:t xml:space="preserve"> </w:t>
       </w:r>
       <w:r>
@@ -445,10 +434,14 @@
       <w:r>
         <w:rPr>
           <w:b/>
+          <w:lang w:val="pl-PL"/>
         </w:rPr>
         <w:t>:</w:t>
       </w:r>
       <w:r>
+        <w:rPr>
+          <w:lang w:val="pl-PL"/>
+        </w:rPr>
         <w:t xml:space="preserve"> </w:t>
       </w:r>
       <w:r>
@@ -546,6 +539,37 @@
     </w:p>
     <w:p>
       <w:pPr>
+        <w:pStyle w:val="InfoBlue"/>
+      </w:pPr>
+      <w:r>
+        <w:t>[Describe requirements for q</w:t>
+      </w:r>
+      <w:r>
+        <w:t xml:space="preserve">ualities </w:t>
+      </w:r>
+      <w:r>
+        <w:t>such as easy of use, easy of</w:t>
+      </w:r>
+      <w:r>
+        <w:t xml:space="preserve"> learning, usabil</w:t>
+      </w:r>
+      <w:r>
+        <w:t>ity standards and localization.</w:t>
+      </w:r>
+      <w:r>
+        <w:t>]</w:t>
+      </w:r>
+    </w:p>
+    <w:p>
+      <w:pPr>
+        <w:pStyle w:val="Nagwek2"/>
+      </w:pPr>
+      <w:r>
+        <w:t>Reliability</w:t>
+      </w:r>
+    </w:p>
+    <w:p>
+      <w:pPr>
         <w:rPr>
           <w:lang w:val="pl-PL"/>
         </w:rPr>
@@ -555,13 +579,78 @@
           <w:b/>
           <w:lang w:val="pl-PL"/>
         </w:rPr>
-        <w:t>Subiektywne zadowolenie:</w:t>
-      </w:r>
-      <w:r>
-        <w:rPr>
-          <w:lang w:val="pl-PL"/>
-        </w:rPr>
-        <w:t xml:space="preserve"> 85% użytkowników musi wyrazić satysfakcję z używania systemu.</w:t>
+        <w:t>Dokładność</w:t>
+      </w:r>
+      <w:r>
+        <w:rPr>
+          <w:lang w:val="pl-PL"/>
+        </w:rPr>
+        <w:t xml:space="preserve">: Produkt </w:t>
+      </w:r>
+      <w:r>
+        <w:rPr>
+          <w:lang w:val="pl-PL"/>
+        </w:rPr>
+        <w:t xml:space="preserve">będzie wyświetlał liczby zmiennoprzecinkowe z dokładnością do 2 miejsc po przecinku. </w:t>
+      </w:r>
+    </w:p>
+    <w:p>
+      <w:pPr>
+        <w:rPr>
+          <w:b/>
+          <w:lang w:val="pl-PL"/>
+        </w:rPr>
+      </w:pPr>
+      <w:r>
+        <w:rPr>
+          <w:b/>
+          <w:lang w:val="pl-PL"/>
+        </w:rPr>
+        <w:t>Dostępność</w:t>
+      </w:r>
+      <w:r>
+        <w:rPr>
+          <w:lang w:val="pl-PL"/>
+        </w:rPr>
+        <w:t>: Produkt będzie dostępny</w:t>
+      </w:r>
+      <w:r>
+        <w:rPr>
+          <w:lang w:val="pl-PL"/>
+        </w:rPr>
+        <w:t xml:space="preserve"> od 6:00 do 0:00 czasu CET.</w:t>
+      </w:r>
+      <w:r>
+        <w:rPr>
+          <w:lang w:val="pl-PL"/>
+        </w:rPr>
+        <w:t xml:space="preserve"> Średni czas pomiędzy awariami to 15 dni (MTBF).</w:t>
+      </w:r>
+    </w:p>
+    <w:p>
+      <w:pPr>
+        <w:rPr>
+          <w:lang w:val="pl-PL"/>
+        </w:rPr>
+      </w:pPr>
+      <w:r>
+        <w:rPr>
+          <w:b/>
+          <w:lang w:val="pl-PL"/>
+        </w:rPr>
+        <w:t>Zdolność naprawy</w:t>
+      </w:r>
+      <w:r>
+        <w:rPr>
+          <w:lang w:val="pl-PL"/>
+        </w:rPr>
+        <w:t>: Produkt będzie naprawiony w mniej niż 1 dzień (MTTR).</w:t>
+      </w:r>
+      <w:r>
+        <w:rPr>
+          <w:lang w:val="pl-PL"/>
+        </w:rPr>
+        <w:t xml:space="preserve"> </w:t>
       </w:r>
     </w:p>
     <w:p>
@@ -569,30 +658,46 @@
         <w:pStyle w:val="InfoBlue"/>
       </w:pPr>
       <w:r>
+        <w:rPr>
+          <w:lang w:val="pl-PL"/>
+        </w:rPr>
         <w:t xml:space="preserve"> </w:t>
       </w:r>
       <w:r>
-        <w:t>[Describe requirements for q</w:t>
-      </w:r>
-      <w:r>
-        <w:t xml:space="preserve">ualities </w:t>
-      </w:r>
-      <w:r>
-        <w:t xml:space="preserve">such as </w:t>
-      </w:r>
-      <w:proofErr w:type="spellStart"/>
-      <w:r>
-        <w:t>easy</w:t>
-      </w:r>
-      <w:proofErr w:type="spellEnd"/>
-      <w:r>
-        <w:t xml:space="preserve"> of use, easy of</w:t>
-      </w:r>
-      <w:r>
-        <w:t xml:space="preserve"> learning, usabil</w:t>
-      </w:r>
-      <w:r>
-        <w:t>ity standards and localization.</w:t>
+        <w:t>[</w:t>
+      </w:r>
+      <w:r>
+        <w:t>Reliability includes the product and/or system's ability to keep running under stress and</w:t>
+      </w:r>
+      <w:r>
+        <w:t xml:space="preserve"> </w:t>
+      </w:r>
+      <w:r>
+        <w:t>adverse conditions</w:t>
+      </w:r>
+      <w:r>
+        <w:t>.</w:t>
+      </w:r>
+      <w:r>
+        <w:t xml:space="preserve"> Specify </w:t>
+      </w:r>
+      <w:r>
+        <w:t xml:space="preserve">requirements for </w:t>
+      </w:r>
+      <w:r>
+        <w:t>reliability acceptance levels, and</w:t>
+      </w:r>
+      <w:r>
+        <w:t xml:space="preserve"> </w:t>
+      </w:r>
+      <w:r>
+        <w:t xml:space="preserve">how they will be measured and evaluated. </w:t>
+      </w:r>
+      <w:r>
+        <w:t>Suggested topics are availability, frequency of severity of failures and recoverability</w:t>
+      </w:r>
+      <w:r>
+        <w:t>.</w:t>
       </w:r>
       <w:r>
         <w:t>]</w:t>
@@ -603,131 +708,163 @@
         <w:pStyle w:val="Nagwek2"/>
       </w:pPr>
       <w:r>
-        <w:t>Reliability</w:t>
-      </w:r>
-    </w:p>
-    <w:p>
+        <w:t>Performance</w:t>
+      </w:r>
+    </w:p>
+    <w:p>
+      <w:pPr>
+        <w:rPr>
+          <w:lang w:val="pl-PL"/>
+        </w:rPr>
+      </w:pPr>
       <w:r>
         <w:rPr>
           <w:b/>
           <w:lang w:val="pl-PL"/>
         </w:rPr>
-        <w:t>Dokładność</w:t>
-      </w:r>
-      <w:r>
-        <w:rPr>
-          <w:lang w:val="pl-PL"/>
-        </w:rPr>
-        <w:t xml:space="preserve">: Produkt </w:t>
-      </w:r>
-      <w:r>
-        <w:rPr>
-          <w:lang w:val="pl-PL"/>
-        </w:rPr>
-        <w:t xml:space="preserve">będzie wyświetlał liczby zmiennoprzecinkowe z dokładnością do 2 miejsc po przecinku. </w:t>
-      </w:r>
-    </w:p>
-    <w:p>
-      <w:pPr>
+        <w:t xml:space="preserve">Czasy odpowiedzi: </w:t>
+      </w:r>
+      <w:r>
+        <w:rPr>
+          <w:lang w:val="pl-PL"/>
+        </w:rPr>
+        <w:t>Odpowiedź użytkownika na działanie systemu będzie miała średni czas odpowiedzi maksymalnie 5 sekund</w:t>
+      </w:r>
+      <w:r>
+        <w:rPr>
+          <w:lang w:val="pl-PL"/>
+        </w:rPr>
+        <w:t xml:space="preserve"> podczas obciążenia podanego poniżej</w:t>
+      </w:r>
+      <w:bookmarkStart w:id="2" w:name="_GoBack"/>
+      <w:bookmarkEnd w:id="2"/>
+      <w:r>
+        <w:rPr>
+          <w:lang w:val="pl-PL"/>
+        </w:rPr>
+        <w:t>. Wyjątkiem od tej reguły są raporty</w:t>
+      </w:r>
+      <w:r>
         <w:rPr>
           <w:b/>
           <w:lang w:val="pl-PL"/>
         </w:rPr>
+        <w:t xml:space="preserve"> </w:t>
+      </w:r>
+      <w:r>
+        <w:rPr>
+          <w:lang w:val="pl-PL"/>
+        </w:rPr>
+        <w:t>(czas ich uzyskania może zająć maksymalnie 30 sekund)</w:t>
+      </w:r>
+      <w:r>
+        <w:rPr>
+          <w:lang w:val="pl-PL"/>
+        </w:rPr>
+        <w:t>.</w:t>
+      </w:r>
+    </w:p>
+    <w:p>
+      <w:pPr>
+        <w:rPr>
+          <w:lang w:val="pl-PL"/>
+        </w:rPr>
       </w:pPr>
       <w:r>
         <w:rPr>
           <w:b/>
           <w:lang w:val="pl-PL"/>
         </w:rPr>
-        <w:t>Dostępność</w:t>
-      </w:r>
-      <w:r>
-        <w:rPr>
-          <w:lang w:val="pl-PL"/>
-        </w:rPr>
-        <w:t>: Produkt będzie dostępny</w:t>
-      </w:r>
-      <w:r>
-        <w:rPr>
-          <w:lang w:val="pl-PL"/>
-        </w:rPr>
-        <w:t xml:space="preserve"> od 6:00 do 0:00 czasu CET.</w:t>
-      </w:r>
-      <w:r>
-        <w:rPr>
-          <w:lang w:val="pl-PL"/>
-        </w:rPr>
-        <w:t xml:space="preserve"> Średni czas pomiędzy awariami to 15 dni (MTBF).</w:t>
-      </w:r>
-    </w:p>
-    <w:p>
-      <w:pPr>
-        <w:rPr>
-          <w:lang w:val="pl-PL"/>
-        </w:rPr>
-      </w:pPr>
+        <w:t>Pojemność:</w:t>
+      </w:r>
       <w:r>
         <w:rPr>
           <w:b/>
           <w:lang w:val="pl-PL"/>
         </w:rPr>
-        <w:t>Zdolność naprawy</w:t>
-      </w:r>
-      <w:r>
-        <w:rPr>
-          <w:lang w:val="pl-PL"/>
-        </w:rPr>
-        <w:t>: Produkt będzie naprawiony w mniej niż 1 dzień (MTTR).</w:t>
-      </w:r>
-      <w:r>
-        <w:rPr>
-          <w:lang w:val="pl-PL"/>
-        </w:rPr>
         <w:t xml:space="preserve"> </w:t>
       </w:r>
+      <w:r>
+        <w:rPr>
+          <w:lang w:val="pl-PL"/>
+        </w:rPr>
+        <w:t xml:space="preserve">Produkt jednocześnie obsłuży 100 użytkowników w </w:t>
+      </w:r>
+      <w:r>
+        <w:rPr>
+          <w:lang w:val="pl-PL"/>
+        </w:rPr>
+        <w:t>okresie</w:t>
+      </w:r>
+      <w:r>
+        <w:rPr>
+          <w:lang w:val="pl-PL"/>
+        </w:rPr>
+        <w:t xml:space="preserve"> od 8:00 do 16:00</w:t>
+      </w:r>
+      <w:r>
+        <w:rPr>
+          <w:lang w:val="pl-PL"/>
+        </w:rPr>
+        <w:t>.</w:t>
+      </w:r>
+      <w:r>
+        <w:rPr>
+          <w:lang w:val="pl-PL"/>
+        </w:rPr>
+        <w:t xml:space="preserve"> W pozostałych okresach maksymalne obciążenie wyniesie 50 użytkowników.</w:t>
+      </w:r>
+    </w:p>
+    <w:p>
+      <w:pPr>
+        <w:rPr>
+          <w:lang w:val="pl-PL"/>
+        </w:rPr>
+      </w:pPr>
+      <w:r>
+        <w:rPr>
+          <w:b/>
+          <w:lang w:val="pl-PL"/>
+        </w:rPr>
+        <w:t xml:space="preserve">Uruchomienie: </w:t>
+      </w:r>
+      <w:r>
+        <w:rPr>
+          <w:lang w:val="pl-PL"/>
+        </w:rPr>
+        <w:t xml:space="preserve">Produkt uruchomi </w:t>
+      </w:r>
+      <w:r>
+        <w:rPr>
+          <w:lang w:val="pl-PL"/>
+        </w:rPr>
+        <w:t xml:space="preserve">się </w:t>
+      </w:r>
+      <w:r>
+        <w:rPr>
+          <w:lang w:val="pl-PL"/>
+        </w:rPr>
+        <w:t>w czasie 2</w:t>
+      </w:r>
+      <w:r>
+        <w:rPr>
+          <w:lang w:val="pl-PL"/>
+        </w:rPr>
+        <w:t xml:space="preserve"> minuty.</w:t>
+      </w:r>
     </w:p>
     <w:p>
       <w:pPr>
         <w:pStyle w:val="InfoBlue"/>
       </w:pPr>
       <w:r>
-        <w:t xml:space="preserve"> [</w:t>
-      </w:r>
-      <w:r>
-        <w:t>Reliability includes the product and/or system's ability to keep running under stress and</w:t>
-      </w:r>
-      <w:r>
-        <w:t xml:space="preserve"> </w:t>
-      </w:r>
-      <w:r>
-        <w:t>adverse conditions</w:t>
-      </w:r>
-      <w:r>
-        <w:t>.</w:t>
-      </w:r>
-      <w:r>
-        <w:t xml:space="preserve"> Specify </w:t>
-      </w:r>
-      <w:r>
-        <w:t xml:space="preserve">requirements for </w:t>
-      </w:r>
-      <w:r>
-        <w:t>reliability acceptance levels, and</w:t>
-      </w:r>
-      <w:r>
-        <w:t xml:space="preserve"> </w:t>
-      </w:r>
-      <w:r>
-        <w:t xml:space="preserve">how they will be measured and evaluated. </w:t>
-      </w:r>
-      <w:r>
-        <w:t>Suggested topics are availability, frequency of severity of failures and recoverability</w:t>
-      </w:r>
-      <w:r>
-        <w:t>.</w:t>
-      </w:r>
-      <w:r>
-        <w:t>]</w:t>
+        <w:t xml:space="preserve">[The performance characteristics of the system should be outlined in </w:t>
+      </w:r>
+      <w:r>
+        <w:t>this section. Examples are response time</w:t>
+      </w:r>
+      <w:r>
+        <w:t>, throughput, capacity and startup or shutdown times.]</w:t>
       </w:r>
     </w:p>
     <w:p>
@@ -735,7 +872,7 @@
         <w:pStyle w:val="Nagwek2"/>
       </w:pPr>
       <w:r>
-        <w:t>Performance</w:t>
+        <w:t>Supportability</w:t>
       </w:r>
     </w:p>
     <w:p>
@@ -749,180 +886,40 @@
           <w:b/>
           <w:lang w:val="pl-PL"/>
         </w:rPr>
-        <w:t xml:space="preserve">Czasy odpowiedzi: </w:t>
-      </w:r>
-      <w:r>
-        <w:rPr>
-          <w:lang w:val="pl-PL"/>
-        </w:rPr>
-        <w:t>Odpowiedź użytkownika na działanie systemu będzie miała średni czas odpowiedzi maksymalnie 5 sekund. Wyjątkiem od tej reguły są raporty</w:t>
-      </w:r>
+        <w:t>Przystosowanie</w:t>
+      </w:r>
+      <w:r>
+        <w:rPr>
+          <w:lang w:val="pl-PL"/>
+        </w:rPr>
+        <w:t>: Produkt będzie dostępny w przeglądarkach Chrome 30, Firefox 24, Safari 6, Internet Explorer 10.</w:t>
+      </w:r>
+    </w:p>
+    <w:p>
+      <w:pPr>
+        <w:rPr>
+          <w:lang w:val="pl-PL"/>
+        </w:rPr>
+      </w:pPr>
       <w:r>
         <w:rPr>
           <w:b/>
           <w:lang w:val="pl-PL"/>
         </w:rPr>
-        <w:t xml:space="preserve"> </w:t>
-      </w:r>
-      <w:r>
-        <w:rPr>
-          <w:lang w:val="pl-PL"/>
-        </w:rPr>
-        <w:t>(czas ich uzyskania może zająć maksymalnie 30 sekund)</w:t>
-      </w:r>
-      <w:r>
-        <w:rPr>
-          <w:lang w:val="pl-PL"/>
-        </w:rPr>
-        <w:t>.</w:t>
-      </w:r>
-    </w:p>
-    <w:p>
-      <w:pPr>
-        <w:rPr>
-          <w:lang w:val="pl-PL"/>
-        </w:rPr>
-      </w:pPr>
-      <w:r>
-        <w:rPr>
-          <w:b/>
-          <w:lang w:val="pl-PL"/>
-        </w:rPr>
-        <w:t>Pojemność:</w:t>
-      </w:r>
-      <w:r>
-        <w:rPr>
-          <w:b/>
-          <w:lang w:val="pl-PL"/>
-        </w:rPr>
-        <w:t xml:space="preserve"> </w:t>
-      </w:r>
-      <w:r>
-        <w:rPr>
-          <w:lang w:val="pl-PL"/>
-        </w:rPr>
-        <w:t xml:space="preserve">Produkt jednocześnie obsłuży 100 użytkowników w </w:t>
-      </w:r>
-      <w:r>
-        <w:rPr>
-          <w:lang w:val="pl-PL"/>
-        </w:rPr>
-        <w:t>okresie</w:t>
-      </w:r>
-      <w:r>
-        <w:rPr>
-          <w:lang w:val="pl-PL"/>
-        </w:rPr>
-        <w:t xml:space="preserve"> od 8:00 do 16:00</w:t>
-      </w:r>
-      <w:r>
-        <w:rPr>
-          <w:lang w:val="pl-PL"/>
-        </w:rPr>
-        <w:t>.</w:t>
-      </w:r>
-      <w:r>
-        <w:rPr>
-          <w:lang w:val="pl-PL"/>
-        </w:rPr>
-        <w:t xml:space="preserve"> W pozostałych okresach maksymalne obciążenie wyniesie 50 użytkowników.</w:t>
-      </w:r>
-    </w:p>
-    <w:p>
-      <w:pPr>
-        <w:rPr>
-          <w:lang w:val="pl-PL"/>
-        </w:rPr>
-      </w:pPr>
-      <w:r>
-        <w:rPr>
-          <w:b/>
-          <w:lang w:val="pl-PL"/>
-        </w:rPr>
-        <w:t xml:space="preserve">Uruchomienie: </w:t>
-      </w:r>
-      <w:r>
-        <w:rPr>
-          <w:lang w:val="pl-PL"/>
-        </w:rPr>
-        <w:t xml:space="preserve">Produkt uruchomi </w:t>
-      </w:r>
-      <w:r>
-        <w:rPr>
-          <w:lang w:val="pl-PL"/>
-        </w:rPr>
-        <w:t xml:space="preserve">się </w:t>
-      </w:r>
-      <w:r>
-        <w:rPr>
-          <w:lang w:val="pl-PL"/>
-        </w:rPr>
-        <w:t>w czasie 1 minuty.</w:t>
-      </w:r>
-    </w:p>
-    <w:p>
-      <w:pPr>
-        <w:pStyle w:val="InfoBlue"/>
-      </w:pPr>
-      <w:r>
-        <w:t xml:space="preserve">[The performance characteristics of the system should be outlined in </w:t>
-      </w:r>
-      <w:r>
-        <w:t>this section. Examples are response time</w:t>
-      </w:r>
-      <w:r>
-        <w:t>, throughput, capacity and startup or shutdown times.]</w:t>
-      </w:r>
-    </w:p>
-    <w:p>
-      <w:pPr>
-        <w:pStyle w:val="Nagwek2"/>
-      </w:pPr>
-      <w:r>
-        <w:t>Supportability</w:t>
-      </w:r>
-    </w:p>
-    <w:p>
-      <w:pPr>
-        <w:rPr>
-          <w:lang w:val="pl-PL"/>
-        </w:rPr>
-      </w:pPr>
-      <w:bookmarkStart w:id="2" w:name="_GoBack"/>
-      <w:r>
-        <w:rPr>
-          <w:b/>
-          <w:lang w:val="pl-PL"/>
-        </w:rPr>
-        <w:t>Przystosowanie</w:t>
-      </w:r>
-      <w:r>
-        <w:rPr>
-          <w:lang w:val="pl-PL"/>
-        </w:rPr>
-        <w:t>: Produkt będzie dostępny w przeglądarkach Chrome 30, Firefox 24, Safari 6, Internet Explorer 10.</w:t>
-      </w:r>
-    </w:p>
-    <w:bookmarkEnd w:id="2"/>
-    <w:p>
-      <w:pPr>
-        <w:rPr>
-          <w:lang w:val="pl-PL"/>
-        </w:rPr>
-      </w:pPr>
-      <w:r>
-        <w:rPr>
-          <w:b/>
+        <w:t xml:space="preserve">Konfiguracja: </w:t>
+      </w:r>
+      <w:r>
+        <w:rPr>
+          <w:lang w:val="pl-PL"/>
+        </w:rPr>
+        <w:t xml:space="preserve">Po instalacji w produkcie muszą zostać skonfigurowane źródła danych oraz interfejs płatności </w:t>
+      </w:r>
+      <w:r>
+        <w:rPr>
           <w:lang w:val="pl-PL"/>
         </w:rPr>
         <w:lastRenderedPageBreak/>
-        <w:t xml:space="preserve">Konfiguracja: </w:t>
-      </w:r>
-      <w:r>
-        <w:rPr>
-          <w:lang w:val="pl-PL"/>
-        </w:rPr>
-        <w:t>Po instalacji w produkcie muszą zostać skonfigurowane źródła danych oraz interfejs płatności elektronicznych.</w:t>
+        <w:t>elektronicznych.</w:t>
       </w:r>
     </w:p>
     <w:p>
@@ -1568,15 +1565,7 @@
         <w:pStyle w:val="InfoBlue"/>
       </w:pPr>
       <w:r>
-        <w:t xml:space="preserve">[This section describes any necessary legal disclaimers, warranties, copyright notices, patent notice, </w:t>
-      </w:r>
-      <w:proofErr w:type="spellStart"/>
-      <w:r>
-        <w:t>wordmark</w:t>
-      </w:r>
-      <w:proofErr w:type="spellEnd"/>
-      <w:r>
-        <w:t>, trademark, or logo compliance issues for the software.]</w:t>
+        <w:t>[This section describes any necessary legal disclaimers, warranties, copyright notices, patent notice, wordmark, trademark, or logo compliance issues for the software.]</w:t>
       </w:r>
     </w:p>
     <w:p>
@@ -1962,14 +1951,14 @@
         <v:path o:extrusionok="f" gradientshapeok="t" o:connecttype="rect"/>
         <o:lock v:ext="edit" aspectratio="t"/>
       </v:shapetype>
-      <v:shape id="_x0000_i1194" type="#_x0000_t75" style="width:29.05pt;height:27.75pt" o:bullet="t">
+      <v:shape id="_x0000_i1030" type="#_x0000_t75" style="width:28.8pt;height:27.55pt" o:bullet="t">
         <v:imagedata r:id="rId1" o:title="clip_image001"/>
       </v:shape>
     </w:pict>
   </w:numPicBullet>
   <w:numPicBullet w:numPicBulletId="1">
     <w:pict>
-      <v:shape id="_x0000_i1195" type="#_x0000_t75" style="width:31.05pt;height:29.7pt" o:bullet="t">
+      <v:shape id="_x0000_i1031" type="#_x0000_t75" style="width:31.3pt;height:29.45pt" o:bullet="t">
         <v:imagedata r:id="rId2" o:title="clip_image002"/>
       </v:shape>
     </w:pict>

</xml_diff>